<commit_message>
learnt about escape sequences and scanf
</commit_message>
<xml_diff>
--- a/C - Notes.docx
+++ b/C - Notes.docx
@@ -245,7 +245,6 @@
         <w:t>A conversion specification is of the form %</w:t>
       </w:r>
       <w:proofErr w:type="spellStart"/>
-      <w:proofErr w:type="gramStart"/>
       <w:r>
         <w:rPr>
           <w:rFonts w:ascii="Courier New" w:hAnsi="Courier New" w:cs="Courier New"/>
@@ -254,7 +253,6 @@
         <w:t>m.pX</w:t>
       </w:r>
       <w:proofErr w:type="spellEnd"/>
-      <w:proofErr w:type="gramEnd"/>
       <w:r>
         <w:rPr>
           <w:rFonts w:ascii="Courier New" w:hAnsi="Courier New" w:cs="Courier New"/>
@@ -346,6 +344,155 @@
         </w:rPr>
         <w:t xml:space="preserve"> %4d would right justify it like .123 (the full stop represents the space) and %-4d would left justify it like 123.</w:t>
       </w:r>
+    </w:p>
+    <w:p>
+      <w:pPr>
+        <w:rPr>
+          <w:rFonts w:ascii="Courier New" w:hAnsi="Courier New" w:cs="Courier New"/>
+          <w:lang w:val="en-US"/>
+        </w:rPr>
+      </w:pPr>
+      <w:r>
+        <w:rPr>
+          <w:rFonts w:ascii="Courier New" w:hAnsi="Courier New" w:cs="Courier New"/>
+          <w:lang w:val="en-US"/>
+        </w:rPr>
+        <w:t>Just like Python, the C language has escape sequences which are used to represent characters which otherwise have special meaning in the language.</w:t>
+      </w:r>
+    </w:p>
+    <w:p>
+      <w:pPr>
+        <w:rPr>
+          <w:rFonts w:ascii="Courier New" w:hAnsi="Courier New" w:cs="Courier New"/>
+          <w:lang w:val="en-US"/>
+        </w:rPr>
+      </w:pPr>
+      <w:r>
+        <w:rPr>
+          <w:rFonts w:ascii="Courier New" w:hAnsi="Courier New" w:cs="Courier New"/>
+          <w:lang w:val="en-US"/>
+        </w:rPr>
+        <w:t>In C,</w:t>
+      </w:r>
+    </w:p>
+    <w:p>
+      <w:pPr>
+        <w:pStyle w:val="ListParagraph"/>
+        <w:numPr>
+          <w:ilvl w:val="0"/>
+          <w:numId w:val="1"/>
+        </w:numPr>
+        <w:rPr>
+          <w:rFonts w:ascii="Courier New" w:hAnsi="Courier New" w:cs="Courier New"/>
+          <w:lang w:val="en-US"/>
+        </w:rPr>
+      </w:pPr>
+      <w:r>
+        <w:rPr>
+          <w:rFonts w:ascii="Courier New" w:hAnsi="Courier New" w:cs="Courier New"/>
+          <w:lang w:val="en-US"/>
+        </w:rPr>
+        <w:t>\a – audible beep</w:t>
+      </w:r>
+    </w:p>
+    <w:p>
+      <w:pPr>
+        <w:pStyle w:val="ListParagraph"/>
+        <w:numPr>
+          <w:ilvl w:val="0"/>
+          <w:numId w:val="1"/>
+        </w:numPr>
+        <w:rPr>
+          <w:rFonts w:ascii="Courier New" w:hAnsi="Courier New" w:cs="Courier New"/>
+          <w:lang w:val="en-US"/>
+        </w:rPr>
+      </w:pPr>
+      <w:r>
+        <w:rPr>
+          <w:rFonts w:ascii="Courier New" w:hAnsi="Courier New" w:cs="Courier New"/>
+          <w:lang w:val="en-US"/>
+        </w:rPr>
+        <w:t>\t - tab</w:t>
+      </w:r>
+    </w:p>
+    <w:p>
+      <w:pPr>
+        <w:pStyle w:val="ListParagraph"/>
+        <w:numPr>
+          <w:ilvl w:val="0"/>
+          <w:numId w:val="1"/>
+        </w:numPr>
+        <w:rPr>
+          <w:rFonts w:ascii="Courier New" w:hAnsi="Courier New" w:cs="Courier New"/>
+          <w:lang w:val="en-US"/>
+        </w:rPr>
+      </w:pPr>
+      <w:r>
+        <w:rPr>
+          <w:rFonts w:ascii="Courier New" w:hAnsi="Courier New" w:cs="Courier New"/>
+          <w:lang w:val="en-US"/>
+        </w:rPr>
+        <w:t>\b – moves cursor back one position</w:t>
+      </w:r>
+    </w:p>
+    <w:p>
+      <w:pPr>
+        <w:pStyle w:val="ListParagraph"/>
+        <w:numPr>
+          <w:ilvl w:val="0"/>
+          <w:numId w:val="1"/>
+        </w:numPr>
+        <w:rPr>
+          <w:rFonts w:ascii="Courier New" w:hAnsi="Courier New" w:cs="Courier New"/>
+          <w:lang w:val="en-US"/>
+        </w:rPr>
+      </w:pPr>
+      <w:r>
+        <w:rPr>
+          <w:rFonts w:ascii="Courier New" w:hAnsi="Courier New" w:cs="Courier New"/>
+          <w:lang w:val="en-US"/>
+        </w:rPr>
+        <w:t>\n – new line</w:t>
+      </w:r>
+    </w:p>
+    <w:p>
+      <w:pPr>
+        <w:rPr>
+          <w:rFonts w:ascii="Courier New" w:hAnsi="Courier New" w:cs="Courier New"/>
+          <w:lang w:val="en-US"/>
+        </w:rPr>
+      </w:pPr>
+      <w:r>
+        <w:rPr>
+          <w:rFonts w:ascii="Courier New" w:hAnsi="Courier New" w:cs="Courier New"/>
+          <w:lang w:val="en-US"/>
+        </w:rPr>
+        <w:t xml:space="preserve">We don’t use \n at the end of </w:t>
+      </w:r>
+      <w:proofErr w:type="spellStart"/>
+      <w:r>
+        <w:rPr>
+          <w:rFonts w:ascii="Courier New" w:hAnsi="Courier New" w:cs="Courier New"/>
+          <w:lang w:val="en-US"/>
+        </w:rPr>
+        <w:t>scanf</w:t>
+      </w:r>
+      <w:proofErr w:type="spellEnd"/>
+      <w:r>
+        <w:rPr>
+          <w:rFonts w:ascii="Courier New" w:hAnsi="Courier New" w:cs="Courier New"/>
+          <w:lang w:val="en-US"/>
+        </w:rPr>
+        <w:t>.</w:t>
+      </w:r>
+    </w:p>
+    <w:p>
+      <w:pPr>
+        <w:rPr>
+          <w:rFonts w:ascii="Courier New" w:hAnsi="Courier New" w:cs="Courier New"/>
+          <w:lang w:val="en-US"/>
+        </w:rPr>
+      </w:pPr>
     </w:p>
     <w:p>
       <w:pPr>
@@ -363,6 +510,103 @@
     </w:sectPr>
   </w:body>
 </w:document>
+</file>
+
+<file path=word/numbering.xml><?xml version="1.0" encoding="utf-8"?>
+<w:numbering xmlns:wpc="http://schemas.microsoft.com/office/word/2010/wordprocessingCanvas" xmlns:cx="http://schemas.microsoft.com/office/drawing/2014/chartex" xmlns:cx1="http://schemas.microsoft.com/office/drawing/2015/9/8/chartex" xmlns:cx2="http://schemas.microsoft.com/office/drawing/2015/10/21/chartex" xmlns:cx3="http://schemas.microsoft.com/office/drawing/2016/5/9/chartex" xmlns:cx4="http://schemas.microsoft.com/office/drawing/2016/5/10/chartex" xmlns:cx5="http://schemas.microsoft.com/office/drawing/2016/5/11/chartex" xmlns:cx6="http://schemas.microsoft.com/office/drawing/2016/5/12/chartex" xmlns:cx7="http://schemas.microsoft.com/office/drawing/2016/5/13/chartex" xmlns:cx8="http://schemas.microsoft.com/office/drawing/2016/5/14/chartex" xmlns:mc="http://schemas.openxmlformats.org/markup-compatibility/2006" xmlns:aink="http://schemas.microsoft.com/office/drawing/2016/ink" xmlns:am3d="http://schemas.microsoft.com/office/drawing/2017/model3d" xmlns:o="urn:schemas-microsoft-com:office:office" xmlns:oel="http://schemas.microsoft.com/office/2019/extlst" xmlns:r="http://schemas.openxmlformats.org/officeDocument/2006/relationships" xmlns:m="http://schemas.openxmlformats.org/officeDocument/2006/math" xmlns:v="urn:schemas-microsoft-com:vml" xmlns:wp14="http://schemas.microsoft.com/office/word/2010/wordprocessingDrawing" xmlns:wp="http://schemas.openxmlformats.org/drawingml/2006/wordprocessingDrawing" xmlns:w10="urn:schemas-microsoft-com:office:word" xmlns:w="http://schemas.openxmlformats.org/wordprocessingml/2006/main" xmlns:w14="http://schemas.microsoft.com/office/word/2010/wordml" xmlns:w15="http://schemas.microsoft.com/office/word/2012/wordml" xmlns:w16cex="http://schemas.microsoft.com/office/word/2018/wordml/cex" xmlns:w16cid="http://schemas.microsoft.com/office/word/2016/wordml/cid" xmlns:w16="http://schemas.microsoft.com/office/word/2018/wordml" xmlns:w16du="http://schemas.microsoft.com/office/word/2023/wordml/word16du" xmlns:w16sdtdh="http://schemas.microsoft.com/office/word/2020/wordml/sdtdatahash" xmlns:w16se="http://schemas.microsoft.com/office/word/2015/wordml/symex" xmlns:wpg="http://schemas.microsoft.com/office/word/2010/wordprocessingGroup" xmlns:wpi="http://schemas.microsoft.com/office/word/2010/wordprocessingInk" xmlns:wne="http://schemas.microsoft.com/office/word/2006/wordml" xmlns:wps="http://schemas.microsoft.com/office/word/2010/wordprocessingShape" mc:Ignorable="w14 w15 w16se w16cid w16 w16cex w16sdtdh w16du wp14">
+  <w:abstractNum w:abstractNumId="0" w15:restartNumberingAfterBreak="0">
+    <w:nsid w:val="72D5209B"/>
+    <w:multiLevelType w:val="hybridMultilevel"/>
+    <w:tmpl w:val="A1E690F6"/>
+    <w:lvl w:ilvl="0" w:tplc="4009000F">
+      <w:start w:val="1"/>
+      <w:numFmt w:val="decimal"/>
+      <w:lvlText w:val="%1."/>
+      <w:lvlJc w:val="left"/>
+      <w:pPr>
+        <w:ind w:left="720" w:hanging="360"/>
+      </w:pPr>
+      <w:rPr>
+        <w:rFonts w:hint="default"/>
+      </w:rPr>
+    </w:lvl>
+    <w:lvl w:ilvl="1" w:tplc="40090019" w:tentative="1">
+      <w:start w:val="1"/>
+      <w:numFmt w:val="lowerLetter"/>
+      <w:lvlText w:val="%2."/>
+      <w:lvlJc w:val="left"/>
+      <w:pPr>
+        <w:ind w:left="1440" w:hanging="360"/>
+      </w:pPr>
+    </w:lvl>
+    <w:lvl w:ilvl="2" w:tplc="4009001B" w:tentative="1">
+      <w:start w:val="1"/>
+      <w:numFmt w:val="lowerRoman"/>
+      <w:lvlText w:val="%3."/>
+      <w:lvlJc w:val="right"/>
+      <w:pPr>
+        <w:ind w:left="2160" w:hanging="180"/>
+      </w:pPr>
+    </w:lvl>
+    <w:lvl w:ilvl="3" w:tplc="4009000F" w:tentative="1">
+      <w:start w:val="1"/>
+      <w:numFmt w:val="decimal"/>
+      <w:lvlText w:val="%4."/>
+      <w:lvlJc w:val="left"/>
+      <w:pPr>
+        <w:ind w:left="2880" w:hanging="360"/>
+      </w:pPr>
+    </w:lvl>
+    <w:lvl w:ilvl="4" w:tplc="40090019" w:tentative="1">
+      <w:start w:val="1"/>
+      <w:numFmt w:val="lowerLetter"/>
+      <w:lvlText w:val="%5."/>
+      <w:lvlJc w:val="left"/>
+      <w:pPr>
+        <w:ind w:left="3600" w:hanging="360"/>
+      </w:pPr>
+    </w:lvl>
+    <w:lvl w:ilvl="5" w:tplc="4009001B" w:tentative="1">
+      <w:start w:val="1"/>
+      <w:numFmt w:val="lowerRoman"/>
+      <w:lvlText w:val="%6."/>
+      <w:lvlJc w:val="right"/>
+      <w:pPr>
+        <w:ind w:left="4320" w:hanging="180"/>
+      </w:pPr>
+    </w:lvl>
+    <w:lvl w:ilvl="6" w:tplc="4009000F" w:tentative="1">
+      <w:start w:val="1"/>
+      <w:numFmt w:val="decimal"/>
+      <w:lvlText w:val="%7."/>
+      <w:lvlJc w:val="left"/>
+      <w:pPr>
+        <w:ind w:left="5040" w:hanging="360"/>
+      </w:pPr>
+    </w:lvl>
+    <w:lvl w:ilvl="7" w:tplc="40090019" w:tentative="1">
+      <w:start w:val="1"/>
+      <w:numFmt w:val="lowerLetter"/>
+      <w:lvlText w:val="%8."/>
+      <w:lvlJc w:val="left"/>
+      <w:pPr>
+        <w:ind w:left="5760" w:hanging="360"/>
+      </w:pPr>
+    </w:lvl>
+    <w:lvl w:ilvl="8" w:tplc="4009001B" w:tentative="1">
+      <w:start w:val="1"/>
+      <w:numFmt w:val="lowerRoman"/>
+      <w:lvlText w:val="%9."/>
+      <w:lvlJc w:val="right"/>
+      <w:pPr>
+        <w:ind w:left="6480" w:hanging="180"/>
+      </w:pPr>
+    </w:lvl>
+  </w:abstractNum>
+  <w:num w:numId="1" w16cid:durableId="419106851">
+    <w:abstractNumId w:val="0"/>
+  </w:num>
+</w:numbering>
 </file>
 
 <file path=word/styles.xml><?xml version="1.0" encoding="utf-8"?>
@@ -793,6 +1037,17 @@
     <w:semiHidden/>
     <w:unhideWhenUsed/>
   </w:style>
+  <w:style w:type="paragraph" w:styleId="ListParagraph">
+    <w:name w:val="List Paragraph"/>
+    <w:basedOn w:val="Normal"/>
+    <w:uiPriority w:val="34"/>
+    <w:qFormat/>
+    <w:rsid w:val="00333FDC"/>
+    <w:pPr>
+      <w:ind w:left="720"/>
+      <w:contextualSpacing/>
+    </w:pPr>
+  </w:style>
 </w:styles>
 </file>
 

</xml_diff>

<commit_message>
learnt about input/output functions
</commit_message>
<xml_diff>
--- a/C - Notes.docx
+++ b/C - Notes.docx
@@ -245,6 +245,7 @@
         <w:t>A conversion specification is of the form %</w:t>
       </w:r>
       <w:proofErr w:type="spellStart"/>
+      <w:proofErr w:type="gramStart"/>
       <w:r>
         <w:rPr>
           <w:rFonts w:ascii="Courier New" w:hAnsi="Courier New" w:cs="Courier New"/>
@@ -253,6 +254,7 @@
         <w:t>m.pX</w:t>
       </w:r>
       <w:proofErr w:type="spellEnd"/>
+      <w:proofErr w:type="gramEnd"/>
       <w:r>
         <w:rPr>
           <w:rFonts w:ascii="Courier New" w:hAnsi="Courier New" w:cs="Courier New"/>
@@ -321,6 +323,128 @@
           <w:rFonts w:ascii="Courier New" w:hAnsi="Courier New" w:cs="Courier New"/>
           <w:lang w:val="en-US"/>
         </w:rPr>
+        <w:drawing>
+          <wp:anchor distT="0" distB="0" distL="114300" distR="114300" simplePos="0" relativeHeight="251659264" behindDoc="0" locked="0" layoutInCell="1" allowOverlap="1" wp14:anchorId="1B28257D" wp14:editId="152F52ED">
+            <wp:simplePos x="0" y="0"/>
+            <wp:positionH relativeFrom="margin">
+              <wp:align>left</wp:align>
+            </wp:positionH>
+            <wp:positionV relativeFrom="paragraph">
+              <wp:posOffset>2651760</wp:posOffset>
+            </wp:positionV>
+            <wp:extent cx="3736340" cy="1461770"/>
+            <wp:effectExtent l="0" t="0" r="0" b="5080"/>
+            <wp:wrapTopAndBottom/>
+            <wp:docPr id="582762127" name="Picture 1"/>
+            <wp:cNvGraphicFramePr>
+              <a:graphicFrameLocks xmlns:a="http://schemas.openxmlformats.org/drawingml/2006/main" noChangeAspect="1"/>
+            </wp:cNvGraphicFramePr>
+            <a:graphic xmlns:a="http://schemas.openxmlformats.org/drawingml/2006/main">
+              <a:graphicData uri="http://schemas.openxmlformats.org/drawingml/2006/picture">
+                <pic:pic xmlns:pic="http://schemas.openxmlformats.org/drawingml/2006/picture">
+                  <pic:nvPicPr>
+                    <pic:cNvPr id="582762127" name=""/>
+                    <pic:cNvPicPr/>
+                  </pic:nvPicPr>
+                  <pic:blipFill>
+                    <a:blip r:embed="rId5" cstate="print">
+                      <a:extLst>
+                        <a:ext uri="{28A0092B-C50C-407E-A947-70E740481C1C}">
+                          <a14:useLocalDpi xmlns:a14="http://schemas.microsoft.com/office/drawing/2010/main" val="0"/>
+                        </a:ext>
+                      </a:extLst>
+                    </a:blip>
+                    <a:stretch>
+                      <a:fillRect/>
+                    </a:stretch>
+                  </pic:blipFill>
+                  <pic:spPr>
+                    <a:xfrm>
+                      <a:off x="0" y="0"/>
+                      <a:ext cx="3736340" cy="1461770"/>
+                    </a:xfrm>
+                    <a:prstGeom prst="rect">
+                      <a:avLst/>
+                    </a:prstGeom>
+                  </pic:spPr>
+                </pic:pic>
+              </a:graphicData>
+            </a:graphic>
+            <wp14:sizeRelH relativeFrom="page">
+              <wp14:pctWidth>0</wp14:pctWidth>
+            </wp14:sizeRelH>
+            <wp14:sizeRelV relativeFrom="page">
+              <wp14:pctHeight>0</wp14:pctHeight>
+            </wp14:sizeRelV>
+          </wp:anchor>
+        </w:drawing>
+      </w:r>
+      <w:r>
+        <w:rPr>
+          <w:rFonts w:ascii="Courier New" w:hAnsi="Courier New" w:cs="Courier New"/>
+          <w:lang w:val="en-US"/>
+        </w:rPr>
+        <w:drawing>
+          <wp:anchor distT="0" distB="0" distL="114300" distR="114300" simplePos="0" relativeHeight="251658240" behindDoc="0" locked="0" layoutInCell="1" allowOverlap="1" wp14:anchorId="25E9954B" wp14:editId="1C1C908A">
+            <wp:simplePos x="0" y="0"/>
+            <wp:positionH relativeFrom="margin">
+              <wp:align>left</wp:align>
+            </wp:positionH>
+            <wp:positionV relativeFrom="paragraph">
+              <wp:posOffset>675567</wp:posOffset>
+            </wp:positionV>
+            <wp:extent cx="3752215" cy="1916430"/>
+            <wp:effectExtent l="0" t="0" r="635" b="7620"/>
+            <wp:wrapTopAndBottom/>
+            <wp:docPr id="1321618475" name="Picture 1"/>
+            <wp:cNvGraphicFramePr>
+              <a:graphicFrameLocks xmlns:a="http://schemas.openxmlformats.org/drawingml/2006/main" noChangeAspect="1"/>
+            </wp:cNvGraphicFramePr>
+            <a:graphic xmlns:a="http://schemas.openxmlformats.org/drawingml/2006/main">
+              <a:graphicData uri="http://schemas.openxmlformats.org/drawingml/2006/picture">
+                <pic:pic xmlns:pic="http://schemas.openxmlformats.org/drawingml/2006/picture">
+                  <pic:nvPicPr>
+                    <pic:cNvPr id="1321618475" name=""/>
+                    <pic:cNvPicPr/>
+                  </pic:nvPicPr>
+                  <pic:blipFill>
+                    <a:blip r:embed="rId6">
+                      <a:extLst>
+                        <a:ext uri="{28A0092B-C50C-407E-A947-70E740481C1C}">
+                          <a14:useLocalDpi xmlns:a14="http://schemas.microsoft.com/office/drawing/2010/main" val="0"/>
+                        </a:ext>
+                      </a:extLst>
+                    </a:blip>
+                    <a:stretch>
+                      <a:fillRect/>
+                    </a:stretch>
+                  </pic:blipFill>
+                  <pic:spPr>
+                    <a:xfrm>
+                      <a:off x="0" y="0"/>
+                      <a:ext cx="3768525" cy="1924762"/>
+                    </a:xfrm>
+                    <a:prstGeom prst="rect">
+                      <a:avLst/>
+                    </a:prstGeom>
+                  </pic:spPr>
+                </pic:pic>
+              </a:graphicData>
+            </a:graphic>
+            <wp14:sizeRelH relativeFrom="page">
+              <wp14:pctWidth>0</wp14:pctWidth>
+            </wp14:sizeRelH>
+            <wp14:sizeRelV relativeFrom="page">
+              <wp14:pctHeight>0</wp14:pctHeight>
+            </wp14:sizeRelV>
+          </wp:anchor>
+        </w:drawing>
+      </w:r>
+      <w:r>
+        <w:rPr>
+          <w:rFonts w:ascii="Courier New" w:hAnsi="Courier New" w:cs="Courier New"/>
+          <w:lang w:val="en-US"/>
+        </w:rPr>
         <w:t xml:space="preserve">For </w:t>
       </w:r>
       <w:r>
@@ -352,11 +476,20 @@
           <w:lang w:val="en-US"/>
         </w:rPr>
       </w:pPr>
-      <w:r>
-        <w:rPr>
-          <w:rFonts w:ascii="Courier New" w:hAnsi="Courier New" w:cs="Courier New"/>
-          <w:lang w:val="en-US"/>
-        </w:rPr>
+    </w:p>
+    <w:p>
+      <w:pPr>
+        <w:rPr>
+          <w:rFonts w:ascii="Courier New" w:hAnsi="Courier New" w:cs="Courier New"/>
+          <w:lang w:val="en-US"/>
+        </w:rPr>
+      </w:pPr>
+      <w:r>
+        <w:rPr>
+          <w:rFonts w:ascii="Courier New" w:hAnsi="Courier New" w:cs="Courier New"/>
+          <w:lang w:val="en-US"/>
+        </w:rPr>
+        <w:lastRenderedPageBreak/>
         <w:t>Just like Python, the C language has escape sequences which are used to represent characters which otherwise have special meaning in the language.</w:t>
       </w:r>
     </w:p>

</xml_diff>

<commit_message>
learnt about selection statements and relational operators
</commit_message>
<xml_diff>
--- a/C - Notes.docx
+++ b/C - Notes.docx
@@ -321,6 +321,7 @@
       <w:r>
         <w:rPr>
           <w:rFonts w:ascii="Courier New" w:hAnsi="Courier New" w:cs="Courier New"/>
+          <w:noProof/>
           <w:lang w:val="en-US"/>
         </w:rPr>
         <w:drawing>
@@ -382,6 +383,7 @@
       <w:r>
         <w:rPr>
           <w:rFonts w:ascii="Courier New" w:hAnsi="Courier New" w:cs="Courier New"/>
+          <w:noProof/>
           <w:lang w:val="en-US"/>
         </w:rPr>
         <w:drawing>
@@ -617,6 +619,179 @@
           <w:lang w:val="en-US"/>
         </w:rPr>
         <w:t>.</w:t>
+      </w:r>
+    </w:p>
+    <w:p>
+      <w:pPr>
+        <w:rPr>
+          <w:rFonts w:ascii="Courier New" w:hAnsi="Courier New" w:cs="Courier New"/>
+          <w:lang w:val="en-US"/>
+        </w:rPr>
+      </w:pPr>
+      <w:r>
+        <w:rPr>
+          <w:rFonts w:ascii="Courier New" w:hAnsi="Courier New" w:cs="Courier New"/>
+          <w:lang w:val="en-US"/>
+        </w:rPr>
+        <w:drawing>
+          <wp:inline distT="0" distB="0" distL="0" distR="0" wp14:anchorId="5E1C1DCF" wp14:editId="412A3AAE">
+            <wp:extent cx="5731510" cy="1904365"/>
+            <wp:effectExtent l="0" t="0" r="2540" b="635"/>
+            <wp:docPr id="1635787893" name="Picture 1"/>
+            <wp:cNvGraphicFramePr>
+              <a:graphicFrameLocks xmlns:a="http://schemas.openxmlformats.org/drawingml/2006/main" noChangeAspect="1"/>
+            </wp:cNvGraphicFramePr>
+            <a:graphic xmlns:a="http://schemas.openxmlformats.org/drawingml/2006/main">
+              <a:graphicData uri="http://schemas.openxmlformats.org/drawingml/2006/picture">
+                <pic:pic xmlns:pic="http://schemas.openxmlformats.org/drawingml/2006/picture">
+                  <pic:nvPicPr>
+                    <pic:cNvPr id="1635787893" name=""/>
+                    <pic:cNvPicPr/>
+                  </pic:nvPicPr>
+                  <pic:blipFill>
+                    <a:blip r:embed="rId7"/>
+                    <a:stretch>
+                      <a:fillRect/>
+                    </a:stretch>
+                  </pic:blipFill>
+                  <pic:spPr>
+                    <a:xfrm>
+                      <a:off x="0" y="0"/>
+                      <a:ext cx="5731510" cy="1904365"/>
+                    </a:xfrm>
+                    <a:prstGeom prst="rect">
+                      <a:avLst/>
+                    </a:prstGeom>
+                  </pic:spPr>
+                </pic:pic>
+              </a:graphicData>
+            </a:graphic>
+          </wp:inline>
+        </w:drawing>
+      </w:r>
+    </w:p>
+    <w:p>
+      <w:pPr>
+        <w:rPr>
+          <w:rFonts w:ascii="Courier New" w:hAnsi="Courier New" w:cs="Courier New"/>
+          <w:lang w:val="en-US"/>
+        </w:rPr>
+      </w:pPr>
+    </w:p>
+    <w:p>
+      <w:pPr>
+        <w:rPr>
+          <w:rFonts w:ascii="Courier New" w:hAnsi="Courier New" w:cs="Courier New"/>
+          <w:lang w:val="en-US"/>
+        </w:rPr>
+      </w:pPr>
+      <w:r>
+        <w:rPr>
+          <w:rFonts w:ascii="Courier New" w:hAnsi="Courier New" w:cs="Courier New"/>
+          <w:lang w:val="en-US"/>
+        </w:rPr>
+        <w:t>The precedence of relational operators (&gt;, &lt;, &gt;=, &lt;=) is lower than the arithmetic operators and they are also left associative.</w:t>
+      </w:r>
+    </w:p>
+    <w:p>
+      <w:pPr>
+        <w:rPr>
+          <w:rFonts w:ascii="Courier New" w:hAnsi="Courier New" w:cs="Courier New"/>
+          <w:lang w:val="en-US"/>
+        </w:rPr>
+      </w:pPr>
+      <w:r>
+        <w:rPr>
+          <w:rFonts w:ascii="Courier New" w:hAnsi="Courier New" w:cs="Courier New"/>
+          <w:lang w:val="en-US"/>
+        </w:rPr>
+        <w:t>The precedence of equality operators (==</w:t>
+      </w:r>
+      <w:proofErr w:type="gramStart"/>
+      <w:r>
+        <w:rPr>
+          <w:rFonts w:ascii="Courier New" w:hAnsi="Courier New" w:cs="Courier New"/>
+          <w:lang w:val="en-US"/>
+        </w:rPr>
+        <w:t>, !</w:t>
+      </w:r>
+      <w:proofErr w:type="gramEnd"/>
+      <w:r>
+        <w:rPr>
+          <w:rFonts w:ascii="Courier New" w:hAnsi="Courier New" w:cs="Courier New"/>
+          <w:lang w:val="en-US"/>
+        </w:rPr>
+        <w:t>=) is lower than relational operators and they are left associative.</w:t>
+      </w:r>
+    </w:p>
+    <w:p>
+      <w:pPr>
+        <w:rPr>
+          <w:rFonts w:ascii="Courier New" w:hAnsi="Courier New" w:cs="Courier New"/>
+          <w:lang w:val="en-US"/>
+        </w:rPr>
+      </w:pPr>
+      <w:r>
+        <w:rPr>
+          <w:rFonts w:ascii="Courier New" w:hAnsi="Courier New" w:cs="Courier New"/>
+          <w:lang w:val="en-US"/>
+        </w:rPr>
+        <w:t>For logical operators,</w:t>
+      </w:r>
+      <w:r>
+        <w:rPr>
+          <w:rFonts w:ascii="Courier New" w:hAnsi="Courier New" w:cs="Courier New"/>
+          <w:lang w:val="en-US"/>
+        </w:rPr>
+        <w:br/>
+        <w:t>! represents logical not</w:t>
+      </w:r>
+      <w:r>
+        <w:rPr>
+          <w:rFonts w:ascii="Courier New" w:hAnsi="Courier New" w:cs="Courier New"/>
+          <w:lang w:val="en-US"/>
+        </w:rPr>
+        <w:br/>
+        <w:t>&amp;&amp; represents logical and</w:t>
+      </w:r>
+      <w:r>
+        <w:rPr>
+          <w:rFonts w:ascii="Courier New" w:hAnsi="Courier New" w:cs="Courier New"/>
+          <w:lang w:val="en-US"/>
+        </w:rPr>
+        <w:br/>
+        <w:t>|| represents logical or</w:t>
+      </w:r>
+      <w:r>
+        <w:rPr>
+          <w:rFonts w:ascii="Courier New" w:hAnsi="Courier New" w:cs="Courier New"/>
+          <w:lang w:val="en-US"/>
+        </w:rPr>
+        <w:br/>
+        <w:t>the condition to the left of the logical operators is always evaluated first.</w:t>
+      </w:r>
+      <w:r>
+        <w:rPr>
+          <w:rFonts w:ascii="Courier New" w:hAnsi="Courier New" w:cs="Courier New"/>
+          <w:lang w:val="en-US"/>
+        </w:rPr>
+        <w:br/>
+        <w:t>‘and’ and ‘not’ have lower precedence than equality and is left associative while ‘!’ has same precedence as unary arithmetic operators and is right associative</w:t>
+      </w:r>
+    </w:p>
+    <w:p>
+      <w:pPr>
+        <w:rPr>
+          <w:rFonts w:ascii="Courier New" w:hAnsi="Courier New" w:cs="Courier New"/>
+          <w:lang w:val="en-US"/>
+        </w:rPr>
+      </w:pPr>
+      <w:r>
+        <w:rPr>
+          <w:rFonts w:ascii="Courier New" w:hAnsi="Courier New" w:cs="Courier New"/>
+          <w:lang w:val="en-US"/>
+        </w:rPr>
+        <w:t xml:space="preserve"> </w:t>
       </w:r>
     </w:p>
     <w:p>

</xml_diff>

<commit_message>
learnt about if-else conditionals
</commit_message>
<xml_diff>
--- a/C - Notes.docx
+++ b/C - Notes.docx
@@ -1,6 +1,6 @@
 
 <file path=word/document.xml><?xml version="1.0" encoding="utf-8"?>
-<w:document xmlns:wpc="http://schemas.microsoft.com/office/word/2010/wordprocessingCanvas" xmlns:cx="http://schemas.microsoft.com/office/drawing/2014/chartex" xmlns:cx1="http://schemas.microsoft.com/office/drawing/2015/9/8/chartex" xmlns:cx2="http://schemas.microsoft.com/office/drawing/2015/10/21/chartex" xmlns:cx3="http://schemas.microsoft.com/office/drawing/2016/5/9/chartex" xmlns:cx4="http://schemas.microsoft.com/office/drawing/2016/5/10/chartex" xmlns:cx5="http://schemas.microsoft.com/office/drawing/2016/5/11/chartex" xmlns:cx6="http://schemas.microsoft.com/office/drawing/2016/5/12/chartex" xmlns:cx7="http://schemas.microsoft.com/office/drawing/2016/5/13/chartex" xmlns:cx8="http://schemas.microsoft.com/office/drawing/2016/5/14/chartex" xmlns:mc="http://schemas.openxmlformats.org/markup-compatibility/2006" xmlns:aink="http://schemas.microsoft.com/office/drawing/2016/ink" xmlns:am3d="http://schemas.microsoft.com/office/drawing/2017/model3d" xmlns:o="urn:schemas-microsoft-com:office:office" xmlns:oel="http://schemas.microsoft.com/office/2019/extlst" xmlns:r="http://schemas.openxmlformats.org/officeDocument/2006/relationships" xmlns:m="http://schemas.openxmlformats.org/officeDocument/2006/math" xmlns:v="urn:schemas-microsoft-com:vml" xmlns:wp14="http://schemas.microsoft.com/office/word/2010/wordprocessingDrawing" xmlns:wp="http://schemas.openxmlformats.org/drawingml/2006/wordprocessingDrawing" xmlns:w10="urn:schemas-microsoft-com:office:word" xmlns:w="http://schemas.openxmlformats.org/wordprocessingml/2006/main" xmlns:w14="http://schemas.microsoft.com/office/word/2010/wordml" xmlns:w15="http://schemas.microsoft.com/office/word/2012/wordml" xmlns:w16cex="http://schemas.microsoft.com/office/word/2018/wordml/cex" xmlns:w16cid="http://schemas.microsoft.com/office/word/2016/wordml/cid" xmlns:w16="http://schemas.microsoft.com/office/word/2018/wordml" xmlns:w16du="http://schemas.microsoft.com/office/word/2023/wordml/word16du" xmlns:w16sdtdh="http://schemas.microsoft.com/office/word/2020/wordml/sdtdatahash" xmlns:w16se="http://schemas.microsoft.com/office/word/2015/wordml/symex" xmlns:wpg="http://schemas.microsoft.com/office/word/2010/wordprocessingGroup" xmlns:wpi="http://schemas.microsoft.com/office/word/2010/wordprocessingInk" xmlns:wne="http://schemas.microsoft.com/office/word/2006/wordml" xmlns:wps="http://schemas.microsoft.com/office/word/2010/wordprocessingShape" mc:Ignorable="w14 w15 w16se w16cid w16 w16cex w16sdtdh w16du wp14">
+<w:document xmlns:wpc="http://schemas.microsoft.com/office/word/2010/wordprocessingCanvas" xmlns:cx="http://schemas.microsoft.com/office/drawing/2014/chartex" xmlns:cx1="http://schemas.microsoft.com/office/drawing/2015/9/8/chartex" xmlns:cx2="http://schemas.microsoft.com/office/drawing/2015/10/21/chartex" xmlns:cx3="http://schemas.microsoft.com/office/drawing/2016/5/9/chartex" xmlns:cx4="http://schemas.microsoft.com/office/drawing/2016/5/10/chartex" xmlns:cx5="http://schemas.microsoft.com/office/drawing/2016/5/11/chartex" xmlns:cx6="http://schemas.microsoft.com/office/drawing/2016/5/12/chartex" xmlns:cx7="http://schemas.microsoft.com/office/drawing/2016/5/13/chartex" xmlns:cx8="http://schemas.microsoft.com/office/drawing/2016/5/14/chartex" xmlns:mc="http://schemas.openxmlformats.org/markup-compatibility/2006" xmlns:aink="http://schemas.microsoft.com/office/drawing/2016/ink" xmlns:am3d="http://schemas.microsoft.com/office/drawing/2017/model3d" xmlns:o="urn:schemas-microsoft-com:office:office" xmlns:oel="http://schemas.microsoft.com/office/2019/extlst" xmlns:r="http://schemas.openxmlformats.org/officeDocument/2006/relationships" xmlns:m="http://schemas.openxmlformats.org/officeDocument/2006/math" xmlns:v="urn:schemas-microsoft-com:vml" xmlns:wp14="http://schemas.microsoft.com/office/word/2010/wordprocessingDrawing" xmlns:wp="http://schemas.openxmlformats.org/drawingml/2006/wordprocessingDrawing" xmlns:w10="urn:schemas-microsoft-com:office:word" xmlns:w="http://schemas.openxmlformats.org/wordprocessingml/2006/main" xmlns:w14="http://schemas.microsoft.com/office/word/2010/wordml" xmlns:w15="http://schemas.microsoft.com/office/word/2012/wordml" xmlns:w16cex="http://schemas.microsoft.com/office/word/2018/wordml/cex" xmlns:w16cid="http://schemas.microsoft.com/office/word/2016/wordml/cid" xmlns:w16="http://schemas.microsoft.com/office/word/2018/wordml" xmlns:w16du="http://schemas.microsoft.com/office/word/2023/wordml/word16du" xmlns:w16sdtdh="http://schemas.microsoft.com/office/word/2020/wordml/sdtdatahash" xmlns:w16sdtfl="http://schemas.microsoft.com/office/word/2024/wordml/sdtformatlock" xmlns:w16se="http://schemas.microsoft.com/office/word/2015/wordml/symex" xmlns:wpg="http://schemas.microsoft.com/office/word/2010/wordprocessingGroup" xmlns:wpi="http://schemas.microsoft.com/office/word/2010/wordprocessingInk" xmlns:wne="http://schemas.microsoft.com/office/word/2006/wordml" xmlns:wps="http://schemas.microsoft.com/office/word/2010/wordprocessingShape" mc:Ignorable="w14 w15 w16se w16cid w16 w16cex w16sdtdh w16sdtfl w16du wp14">
   <w:body>
     <w:p>
       <w:pPr>
@@ -631,6 +631,7 @@
       <w:r>
         <w:rPr>
           <w:rFonts w:ascii="Courier New" w:hAnsi="Courier New" w:cs="Courier New"/>
+          <w:noProof/>
           <w:lang w:val="en-US"/>
         </w:rPr>
         <w:drawing>
@@ -789,6 +790,38 @@
       <w:r>
         <w:rPr>
           <w:rFonts w:ascii="Courier New" w:hAnsi="Courier New" w:cs="Courier New"/>
+          <w:b/>
+          <w:bCs/>
+          <w:lang w:val="en-US"/>
+        </w:rPr>
+        <w:t>Dangling else:</w:t>
+      </w:r>
+      <w:r>
+        <w:rPr>
+          <w:rFonts w:ascii="Courier New" w:hAnsi="Courier New" w:cs="Courier New"/>
+          <w:lang w:val="en-US"/>
+        </w:rPr>
+        <w:t xml:space="preserve"> when nested if statements are used and else statement is used without proper braces then the else statement is associated with the nearest if statement and doesn’t depend on the indentation.</w:t>
+      </w:r>
+    </w:p>
+    <w:p>
+      <w:pPr>
+        <w:rPr>
+          <w:rFonts w:ascii="Courier New" w:hAnsi="Courier New" w:cs="Courier New"/>
+          <w:lang w:val="en-US"/>
+        </w:rPr>
+      </w:pPr>
+    </w:p>
+    <w:p>
+      <w:pPr>
+        <w:rPr>
+          <w:rFonts w:ascii="Courier New" w:hAnsi="Courier New" w:cs="Courier New"/>
+          <w:lang w:val="en-US"/>
+        </w:rPr>
+      </w:pPr>
+      <w:r>
+        <w:rPr>
+          <w:rFonts w:ascii="Courier New" w:hAnsi="Courier New" w:cs="Courier New"/>
           <w:lang w:val="en-US"/>
         </w:rPr>
         <w:t xml:space="preserve"> </w:t>
@@ -821,7 +854,7 @@
 </file>
 
 <file path=word/numbering.xml><?xml version="1.0" encoding="utf-8"?>
-<w:numbering xmlns:wpc="http://schemas.microsoft.com/office/word/2010/wordprocessingCanvas" xmlns:cx="http://schemas.microsoft.com/office/drawing/2014/chartex" xmlns:cx1="http://schemas.microsoft.com/office/drawing/2015/9/8/chartex" xmlns:cx2="http://schemas.microsoft.com/office/drawing/2015/10/21/chartex" xmlns:cx3="http://schemas.microsoft.com/office/drawing/2016/5/9/chartex" xmlns:cx4="http://schemas.microsoft.com/office/drawing/2016/5/10/chartex" xmlns:cx5="http://schemas.microsoft.com/office/drawing/2016/5/11/chartex" xmlns:cx6="http://schemas.microsoft.com/office/drawing/2016/5/12/chartex" xmlns:cx7="http://schemas.microsoft.com/office/drawing/2016/5/13/chartex" xmlns:cx8="http://schemas.microsoft.com/office/drawing/2016/5/14/chartex" xmlns:mc="http://schemas.openxmlformats.org/markup-compatibility/2006" xmlns:aink="http://schemas.microsoft.com/office/drawing/2016/ink" xmlns:am3d="http://schemas.microsoft.com/office/drawing/2017/model3d" xmlns:o="urn:schemas-microsoft-com:office:office" xmlns:oel="http://schemas.microsoft.com/office/2019/extlst" xmlns:r="http://schemas.openxmlformats.org/officeDocument/2006/relationships" xmlns:m="http://schemas.openxmlformats.org/officeDocument/2006/math" xmlns:v="urn:schemas-microsoft-com:vml" xmlns:wp14="http://schemas.microsoft.com/office/word/2010/wordprocessingDrawing" xmlns:wp="http://schemas.openxmlformats.org/drawingml/2006/wordprocessingDrawing" xmlns:w10="urn:schemas-microsoft-com:office:word" xmlns:w="http://schemas.openxmlformats.org/wordprocessingml/2006/main" xmlns:w14="http://schemas.microsoft.com/office/word/2010/wordml" xmlns:w15="http://schemas.microsoft.com/office/word/2012/wordml" xmlns:w16cex="http://schemas.microsoft.com/office/word/2018/wordml/cex" xmlns:w16cid="http://schemas.microsoft.com/office/word/2016/wordml/cid" xmlns:w16="http://schemas.microsoft.com/office/word/2018/wordml" xmlns:w16du="http://schemas.microsoft.com/office/word/2023/wordml/word16du" xmlns:w16sdtdh="http://schemas.microsoft.com/office/word/2020/wordml/sdtdatahash" xmlns:w16se="http://schemas.microsoft.com/office/word/2015/wordml/symex" xmlns:wpg="http://schemas.microsoft.com/office/word/2010/wordprocessingGroup" xmlns:wpi="http://schemas.microsoft.com/office/word/2010/wordprocessingInk" xmlns:wne="http://schemas.microsoft.com/office/word/2006/wordml" xmlns:wps="http://schemas.microsoft.com/office/word/2010/wordprocessingShape" mc:Ignorable="w14 w15 w16se w16cid w16 w16cex w16sdtdh w16du wp14">
+<w:numbering xmlns:wpc="http://schemas.microsoft.com/office/word/2010/wordprocessingCanvas" xmlns:cx="http://schemas.microsoft.com/office/drawing/2014/chartex" xmlns:cx1="http://schemas.microsoft.com/office/drawing/2015/9/8/chartex" xmlns:cx2="http://schemas.microsoft.com/office/drawing/2015/10/21/chartex" xmlns:cx3="http://schemas.microsoft.com/office/drawing/2016/5/9/chartex" xmlns:cx4="http://schemas.microsoft.com/office/drawing/2016/5/10/chartex" xmlns:cx5="http://schemas.microsoft.com/office/drawing/2016/5/11/chartex" xmlns:cx6="http://schemas.microsoft.com/office/drawing/2016/5/12/chartex" xmlns:cx7="http://schemas.microsoft.com/office/drawing/2016/5/13/chartex" xmlns:cx8="http://schemas.microsoft.com/office/drawing/2016/5/14/chartex" xmlns:mc="http://schemas.openxmlformats.org/markup-compatibility/2006" xmlns:aink="http://schemas.microsoft.com/office/drawing/2016/ink" xmlns:am3d="http://schemas.microsoft.com/office/drawing/2017/model3d" xmlns:o="urn:schemas-microsoft-com:office:office" xmlns:oel="http://schemas.microsoft.com/office/2019/extlst" xmlns:r="http://schemas.openxmlformats.org/officeDocument/2006/relationships" xmlns:m="http://schemas.openxmlformats.org/officeDocument/2006/math" xmlns:v="urn:schemas-microsoft-com:vml" xmlns:wp14="http://schemas.microsoft.com/office/word/2010/wordprocessingDrawing" xmlns:wp="http://schemas.openxmlformats.org/drawingml/2006/wordprocessingDrawing" xmlns:w10="urn:schemas-microsoft-com:office:word" xmlns:w="http://schemas.openxmlformats.org/wordprocessingml/2006/main" xmlns:w14="http://schemas.microsoft.com/office/word/2010/wordml" xmlns:w15="http://schemas.microsoft.com/office/word/2012/wordml" xmlns:w16cex="http://schemas.microsoft.com/office/word/2018/wordml/cex" xmlns:w16cid="http://schemas.microsoft.com/office/word/2016/wordml/cid" xmlns:w16="http://schemas.microsoft.com/office/word/2018/wordml" xmlns:w16du="http://schemas.microsoft.com/office/word/2023/wordml/word16du" xmlns:w16sdtdh="http://schemas.microsoft.com/office/word/2020/wordml/sdtdatahash" xmlns:w16sdtfl="http://schemas.microsoft.com/office/word/2024/wordml/sdtformatlock" xmlns:w16se="http://schemas.microsoft.com/office/word/2015/wordml/symex" xmlns:wpg="http://schemas.microsoft.com/office/word/2010/wordprocessingGroup" xmlns:wpi="http://schemas.microsoft.com/office/word/2010/wordprocessingInk" xmlns:wne="http://schemas.microsoft.com/office/word/2006/wordml" xmlns:wps="http://schemas.microsoft.com/office/word/2010/wordprocessingShape" mc:Ignorable="w14 w15 w16se w16cid w16 w16cex w16sdtdh w16sdtfl w16du wp14">
   <w:abstractNum w:abstractNumId="0" w15:restartNumberingAfterBreak="0">
     <w:nsid w:val="72D5209B"/>
     <w:multiLevelType w:val="hybridMultilevel"/>
@@ -918,7 +951,7 @@
 </file>
 
 <file path=word/styles.xml><?xml version="1.0" encoding="utf-8"?>
-<w:styles xmlns:mc="http://schemas.openxmlformats.org/markup-compatibility/2006" xmlns:r="http://schemas.openxmlformats.org/officeDocument/2006/relationships" xmlns:w="http://schemas.openxmlformats.org/wordprocessingml/2006/main" xmlns:w14="http://schemas.microsoft.com/office/word/2010/wordml" xmlns:w15="http://schemas.microsoft.com/office/word/2012/wordml" xmlns:w16cex="http://schemas.microsoft.com/office/word/2018/wordml/cex" xmlns:w16cid="http://schemas.microsoft.com/office/word/2016/wordml/cid" xmlns:w16="http://schemas.microsoft.com/office/word/2018/wordml" xmlns:w16du="http://schemas.microsoft.com/office/word/2023/wordml/word16du" xmlns:w16sdtdh="http://schemas.microsoft.com/office/word/2020/wordml/sdtdatahash" xmlns:w16se="http://schemas.microsoft.com/office/word/2015/wordml/symex" mc:Ignorable="w14 w15 w16se w16cid w16 w16cex w16sdtdh w16du">
+<w:styles xmlns:mc="http://schemas.openxmlformats.org/markup-compatibility/2006" xmlns:r="http://schemas.openxmlformats.org/officeDocument/2006/relationships" xmlns:w="http://schemas.openxmlformats.org/wordprocessingml/2006/main" xmlns:w14="http://schemas.microsoft.com/office/word/2010/wordml" xmlns:w15="http://schemas.microsoft.com/office/word/2012/wordml" xmlns:w16cex="http://schemas.microsoft.com/office/word/2018/wordml/cex" xmlns:w16cid="http://schemas.microsoft.com/office/word/2016/wordml/cid" xmlns:w16="http://schemas.microsoft.com/office/word/2018/wordml" xmlns:w16du="http://schemas.microsoft.com/office/word/2023/wordml/word16du" xmlns:w16sdtdh="http://schemas.microsoft.com/office/word/2020/wordml/sdtdatahash" xmlns:w16sdtfl="http://schemas.microsoft.com/office/word/2024/wordml/sdtformatlock" xmlns:w16se="http://schemas.microsoft.com/office/word/2015/wordml/symex" mc:Ignorable="w14 w15 w16se w16cid w16 w16cex w16sdtdh w16sdtfl w16du">
   <w:docDefaults>
     <w:rPrDefault>
       <w:rPr>

</xml_diff>